<commit_message>
Poprawiono kolumne tabeli by byla zgodna z dokumentacja, dodano w dokumentacji fragment o dolaczaniu przez przycisk
</commit_message>
<xml_diff>
--- a/Dokumentacja/LAYOUT_STRONY_INTERNETOWEJ.docx
+++ b/Dokumentacja/LAYOUT_STRONY_INTERNETOWEJ.docx
@@ -129,7 +129,7 @@
           <w:lang w:eastAsia="pl-PL"/>
         </w:rPr>
         <w:drawing>
-          <wp:inline distT="0" distB="0" distL="0" distR="0" wp14:anchorId="7569149F" wp14:editId="217D5CB7">
+          <wp:inline distT="0" distB="0" distL="0" distR="0" wp14:anchorId="7569149F" wp14:editId="61D56F5A">
             <wp:extent cx="5760720" cy="2724150"/>
             <wp:effectExtent l="0" t="0" r="0" b="0"/>
             <wp:docPr id="279892490" name="Picture 1" descr="A screenshot of a computer&#10;&#10;Description automatically generated"/>
@@ -466,6 +466,46 @@
         </w:rPr>
         <w:t>Tabela Najnowsze Testy: Prezentuje listę najnowszych testów z informacjami takimi jak nazwa, data wykonania, nauczyciel, przedmiot, waga i czy wymagany jest kod. Dostępne są też operacje takie jak prośba o dostęp lub dołączenie do testu.</w:t>
       </w:r>
+      <w:r>
+        <w:rPr>
+          <w:rFonts w:eastAsia="Times New Roman" w:cstheme="minorHAnsi"/>
+          <w:color w:val="111111"/>
+          <w:sz w:val="20"/>
+          <w:szCs w:val="20"/>
+          <w:lang w:eastAsia="pl-PL"/>
+        </w:rPr>
+        <w:br/>
+      </w:r>
+      <w:r>
+        <w:rPr>
+          <w:rFonts w:eastAsia="Times New Roman" w:cstheme="minorHAnsi"/>
+          <w:color w:val="111111"/>
+          <w:sz w:val="20"/>
+          <w:szCs w:val="20"/>
+          <w:lang w:eastAsia="pl-PL"/>
+        </w:rPr>
+        <w:t>Przycisk „Dołącz</w:t>
+      </w:r>
+      <w:r>
+        <w:rPr>
+          <w:rFonts w:eastAsia="Times New Roman" w:cstheme="minorHAnsi"/>
+          <w:color w:val="111111"/>
+          <w:sz w:val="20"/>
+          <w:szCs w:val="20"/>
+          <w:lang w:eastAsia="pl-PL"/>
+        </w:rPr>
+        <w:t>”</w:t>
+      </w:r>
+      <w:r>
+        <w:rPr>
+          <w:rFonts w:eastAsia="Times New Roman" w:cstheme="minorHAnsi"/>
+          <w:color w:val="111111"/>
+          <w:sz w:val="20"/>
+          <w:szCs w:val="20"/>
+          <w:lang w:eastAsia="pl-PL"/>
+        </w:rPr>
+        <w:t xml:space="preserve"> umożliwia przejście do strony „Dołącz do testu” oraz automatycznie uzupełnia pole odpowiednim kodem dostępu do testu.</w:t>
+      </w:r>
     </w:p>
     <w:p>
       <w:pPr>
@@ -636,8 +676,9 @@
           <w:lang w:eastAsia="pl-PL"/>
         </w:rPr>
         <w:lastRenderedPageBreak/>
-        <w:t>Zakładka „Dołącz do testu” pozwala na dołączenie do testu poprzez kod zaproszeniowy.</w:t>
-      </w:r>
+        <w:t xml:space="preserve">Zakładka „Dołącz do testu” pozwala na dołączenie do testu poprzez kod </w:t>
+      </w:r>
+      <w:proofErr w:type="spellStart"/>
       <w:r>
         <w:rPr>
           <w:rFonts w:eastAsia="Times New Roman" w:cstheme="minorHAnsi"/>
@@ -646,8 +687,9 @@
           <w:szCs w:val="20"/>
           <w:lang w:eastAsia="pl-PL"/>
         </w:rPr>
-        <w:t xml:space="preserve"> Wystarczy</w:t>
-      </w:r>
+        <w:t>zaproszeniowy</w:t>
+      </w:r>
+      <w:proofErr w:type="spellEnd"/>
       <w:r>
         <w:rPr>
           <w:rFonts w:eastAsia="Times New Roman" w:cstheme="minorHAnsi"/>
@@ -656,7 +698,7 @@
           <w:szCs w:val="20"/>
           <w:lang w:eastAsia="pl-PL"/>
         </w:rPr>
-        <w:t xml:space="preserve"> </w:t>
+        <w:t>.</w:t>
       </w:r>
       <w:r>
         <w:rPr>
@@ -666,7 +708,49 @@
           <w:szCs w:val="20"/>
           <w:lang w:eastAsia="pl-PL"/>
         </w:rPr>
-        <w:t>wpisać kod w pole tekstowe i kliknąć zatwierdź. Przycisk problem z dołączeniem przekierowywuje nas do zakładki kontakt.</w:t>
+        <w:t xml:space="preserve"> Wystarczy</w:t>
+      </w:r>
+      <w:r>
+        <w:rPr>
+          <w:rFonts w:eastAsia="Times New Roman" w:cstheme="minorHAnsi"/>
+          <w:color w:val="111111"/>
+          <w:sz w:val="20"/>
+          <w:szCs w:val="20"/>
+          <w:lang w:eastAsia="pl-PL"/>
+        </w:rPr>
+        <w:t xml:space="preserve"> </w:t>
+      </w:r>
+      <w:r>
+        <w:rPr>
+          <w:rFonts w:eastAsia="Times New Roman" w:cstheme="minorHAnsi"/>
+          <w:color w:val="111111"/>
+          <w:sz w:val="20"/>
+          <w:szCs w:val="20"/>
+          <w:lang w:eastAsia="pl-PL"/>
+        </w:rPr>
+        <w:t xml:space="preserve">wpisać kod w pole tekstowe i kliknąć zatwierdź. Przycisk problem z dołączeniem </w:t>
+      </w:r>
+      <w:proofErr w:type="spellStart"/>
+      <w:r>
+        <w:rPr>
+          <w:rFonts w:eastAsia="Times New Roman" w:cstheme="minorHAnsi"/>
+          <w:color w:val="111111"/>
+          <w:sz w:val="20"/>
+          <w:szCs w:val="20"/>
+          <w:lang w:eastAsia="pl-PL"/>
+        </w:rPr>
+        <w:t>przekierowywuje</w:t>
+      </w:r>
+      <w:proofErr w:type="spellEnd"/>
+      <w:r>
+        <w:rPr>
+          <w:rFonts w:eastAsia="Times New Roman" w:cstheme="minorHAnsi"/>
+          <w:color w:val="111111"/>
+          <w:sz w:val="20"/>
+          <w:szCs w:val="20"/>
+          <w:lang w:eastAsia="pl-PL"/>
+        </w:rPr>
+        <w:t xml:space="preserve"> nas do zakładki kontakt.</w:t>
       </w:r>
     </w:p>
     <w:p>
@@ -809,7 +893,40 @@
           <w:szCs w:val="20"/>
           <w:lang w:eastAsia="pl-PL"/>
         </w:rPr>
-        <w:t xml:space="preserve"> testy, oraz ich wyniki. Dostęp jest zarówno do testów dodanych przez kod zaproszeniowy jak i do tych, do których użytkownik został dodany jako uczestnik danej grupy lub ręcznie przez nauczyciela.</w:t>
+        <w:t xml:space="preserve"> testy, oraz ich wyniki. Dostęp jest zarówno do testów dodanych przez kod </w:t>
+      </w:r>
+      <w:proofErr w:type="spellStart"/>
+      <w:r>
+        <w:rPr>
+          <w:rFonts w:eastAsia="Times New Roman" w:cstheme="minorHAnsi"/>
+          <w:color w:val="111111"/>
+          <w:sz w:val="20"/>
+          <w:szCs w:val="20"/>
+          <w:lang w:eastAsia="pl-PL"/>
+        </w:rPr>
+        <w:t>zaproszeniowy</w:t>
+      </w:r>
+      <w:proofErr w:type="spellEnd"/>
+      <w:r>
+        <w:rPr>
+          <w:rFonts w:eastAsia="Times New Roman" w:cstheme="minorHAnsi"/>
+          <w:color w:val="111111"/>
+          <w:sz w:val="20"/>
+          <w:szCs w:val="20"/>
+          <w:lang w:eastAsia="pl-PL"/>
+        </w:rPr>
+        <w:t xml:space="preserve"> jak i do tych, do których użytkownik został dodany jako uczestnik danej grupy lub ręcznie przez nauczyciela.</w:t>
+      </w:r>
+      <w:r>
+        <w:rPr>
+          <w:rFonts w:eastAsia="Times New Roman" w:cstheme="minorHAnsi"/>
+          <w:color w:val="111111"/>
+          <w:sz w:val="20"/>
+          <w:szCs w:val="20"/>
+          <w:lang w:eastAsia="pl-PL"/>
+        </w:rPr>
+        <w:br/>
+        <w:t>Przycisk „Dołącz” umożliwia przejście do strony „Dołącz do testu” oraz automatycznie uzupełnia pole odpowiednim kodem dostępu do testu.</w:t>
       </w:r>
     </w:p>
     <w:p>
@@ -908,6 +1025,32 @@
     </w:p>
     <w:p>
       <w:pPr>
+        <w:shd w:val="clear" w:color="auto" w:fill="FFFFFF"/>
+        <w:spacing w:before="100" w:beforeAutospacing="1" w:after="100" w:afterAutospacing="1" w:line="240" w:lineRule="auto"/>
+        <w:rPr>
+          <w:rFonts w:eastAsia="Times New Roman" w:cstheme="minorHAnsi"/>
+          <w:color w:val="111111"/>
+          <w:sz w:val="20"/>
+          <w:szCs w:val="20"/>
+          <w:lang w:eastAsia="pl-PL"/>
+        </w:rPr>
+      </w:pPr>
+    </w:p>
+    <w:p>
+      <w:pPr>
+        <w:shd w:val="clear" w:color="auto" w:fill="FFFFFF"/>
+        <w:spacing w:before="100" w:beforeAutospacing="1" w:after="100" w:afterAutospacing="1" w:line="240" w:lineRule="auto"/>
+        <w:rPr>
+          <w:rFonts w:eastAsia="Times New Roman" w:cstheme="minorHAnsi"/>
+          <w:color w:val="111111"/>
+          <w:sz w:val="20"/>
+          <w:szCs w:val="20"/>
+          <w:lang w:eastAsia="pl-PL"/>
+        </w:rPr>
+      </w:pPr>
+    </w:p>
+    <w:p>
+      <w:pPr>
         <w:rPr>
           <w:rFonts w:eastAsia="Times New Roman" w:cstheme="minorHAnsi"/>
           <w:b/>
@@ -928,6 +1071,7 @@
           <w:szCs w:val="32"/>
           <w:lang w:eastAsia="pl-PL"/>
         </w:rPr>
+        <w:lastRenderedPageBreak/>
         <w:t xml:space="preserve">Konto </w:t>
       </w:r>
       <w:r>
@@ -1013,18 +1157,7 @@
           <w:szCs w:val="20"/>
           <w:lang w:eastAsia="pl-PL"/>
         </w:rPr>
-        <w:t xml:space="preserve">Po zalogowaniu do konta nauczycielskiego ukazuje nam się strona główna. Na górze strony widnieje pasek z nazwą. Po lewej stronie znajduje się menu zawierające 6 zakładek: Strona główna, Dodaj Pytanie, Dodaj </w:t>
-      </w:r>
-      <w:r>
-        <w:rPr>
-          <w:rFonts w:eastAsia="Times New Roman" w:cstheme="minorHAnsi"/>
-          <w:color w:val="111111"/>
-          <w:sz w:val="20"/>
-          <w:szCs w:val="20"/>
-          <w:lang w:eastAsia="pl-PL"/>
-        </w:rPr>
-        <w:lastRenderedPageBreak/>
-        <w:t>przedmiot i kategorie, Zarządzaj pytaniami, Utwórz test, Zarządzaj testami. Na dole menu mamy opcję wylogowania oraz kontaktu.</w:t>
+        <w:t>Po zalogowaniu do konta nauczycielskiego ukazuje nam się strona główna. Na górze strony widnieje pasek z nazwą. Po lewej stronie znajduje się menu zawierające 6 zakładek: Strona główna, Dodaj Pytanie, Dodaj przedmiot i kategorie, Zarządzaj pytaniami, Utwórz test, Zarządzaj testami. Na dole menu mamy opcję wylogowania oraz kontaktu.</w:t>
       </w:r>
     </w:p>
     <w:p>
@@ -1378,6 +1511,7 @@
           <w:szCs w:val="24"/>
           <w:lang w:eastAsia="pl-PL"/>
         </w:rPr>
+        <w:lastRenderedPageBreak/>
         <w:t>Liczba Wariantów</w:t>
       </w:r>
       <w:r>
@@ -1468,7 +1602,6 @@
           <w:szCs w:val="24"/>
           <w:lang w:eastAsia="pl-PL"/>
         </w:rPr>
-        <w:lastRenderedPageBreak/>
         <w:t>Przedmiot</w:t>
       </w:r>
       <w:r>
@@ -1866,7 +1999,7 @@
     </w:p>
     <w:p>
       <w:pPr>
-        <w:pStyle w:val="ListParagraph"/>
+        <w:pStyle w:val="Akapitzlist"/>
         <w:numPr>
           <w:ilvl w:val="0"/>
           <w:numId w:val="7"/>
@@ -1894,7 +2027,7 @@
     </w:p>
     <w:p>
       <w:pPr>
-        <w:pStyle w:val="ListParagraph"/>
+        <w:pStyle w:val="Akapitzlist"/>
         <w:numPr>
           <w:ilvl w:val="0"/>
           <w:numId w:val="7"/>
@@ -1979,7 +2112,7 @@
     </w:p>
     <w:p>
       <w:pPr>
-        <w:pStyle w:val="ListParagraph"/>
+        <w:pStyle w:val="Akapitzlist"/>
         <w:numPr>
           <w:ilvl w:val="0"/>
           <w:numId w:val="6"/>
@@ -2007,7 +2140,7 @@
     </w:p>
     <w:p>
       <w:pPr>
-        <w:pStyle w:val="ListParagraph"/>
+        <w:pStyle w:val="Akapitzlist"/>
         <w:numPr>
           <w:ilvl w:val="0"/>
           <w:numId w:val="6"/>
@@ -2035,7 +2168,7 @@
     </w:p>
     <w:p>
       <w:pPr>
-        <w:pStyle w:val="ListParagraph"/>
+        <w:pStyle w:val="Akapitzlist"/>
         <w:numPr>
           <w:ilvl w:val="0"/>
           <w:numId w:val="6"/>
@@ -2120,7 +2253,7 @@
     </w:p>
     <w:p>
       <w:pPr>
-        <w:pStyle w:val="ListParagraph"/>
+        <w:pStyle w:val="Akapitzlist"/>
         <w:numPr>
           <w:ilvl w:val="0"/>
           <w:numId w:val="5"/>
@@ -2205,7 +2338,7 @@
     </w:p>
     <w:p>
       <w:pPr>
-        <w:pStyle w:val="ListParagraph"/>
+        <w:pStyle w:val="Akapitzlist"/>
         <w:numPr>
           <w:ilvl w:val="0"/>
           <w:numId w:val="4"/>
@@ -2365,7 +2498,6 @@
           <w:szCs w:val="24"/>
           <w:lang w:eastAsia="pl-PL"/>
         </w:rPr>
-        <w:lastRenderedPageBreak/>
         <w:t>Zarządzaj</w:t>
       </w:r>
       <w:r>
@@ -2523,6 +2655,7 @@
           <w:szCs w:val="24"/>
           <w:lang w:eastAsia="pl-PL"/>
         </w:rPr>
+        <w:lastRenderedPageBreak/>
         <w:t>Przedmiotu</w:t>
       </w:r>
       <w:r>
@@ -2679,7 +2812,6 @@
           <w:szCs w:val="24"/>
           <w:lang w:eastAsia="pl-PL"/>
         </w:rPr>
-        <w:lastRenderedPageBreak/>
         <w:t>Widoczności Pytania</w:t>
       </w:r>
       <w:r>
@@ -5128,20 +5260,20 @@
     <w:lsdException w:name="Unresolved Mention" w:semiHidden="1" w:unhideWhenUsed="1"/>
     <w:lsdException w:name="Smart Link" w:semiHidden="1" w:unhideWhenUsed="1"/>
   </w:latentStyles>
-  <w:style w:type="paragraph" w:default="1" w:styleId="Normal">
+  <w:style w:type="paragraph" w:default="1" w:styleId="Normalny">
     <w:name w:val="Normal"/>
     <w:qFormat/>
-    <w:rsid w:val="0048650E"/>
+    <w:rsid w:val="00B32C77"/>
     <w:rPr>
       <w:kern w:val="0"/>
       <w14:ligatures w14:val="none"/>
     </w:rPr>
   </w:style>
-  <w:style w:type="paragraph" w:styleId="Heading1">
+  <w:style w:type="paragraph" w:styleId="Nagwek1">
     <w:name w:val="heading 1"/>
-    <w:basedOn w:val="Normal"/>
-    <w:next w:val="Normal"/>
-    <w:link w:val="Heading1Char"/>
+    <w:basedOn w:val="Normalny"/>
+    <w:next w:val="Normalny"/>
+    <w:link w:val="Nagwek1Znak"/>
     <w:uiPriority w:val="9"/>
     <w:qFormat/>
     <w:rsid w:val="0048650E"/>
@@ -5158,11 +5290,11 @@
       <w:szCs w:val="40"/>
     </w:rPr>
   </w:style>
-  <w:style w:type="paragraph" w:styleId="Heading2">
+  <w:style w:type="paragraph" w:styleId="Nagwek2">
     <w:name w:val="heading 2"/>
-    <w:basedOn w:val="Normal"/>
-    <w:next w:val="Normal"/>
-    <w:link w:val="Heading2Char"/>
+    <w:basedOn w:val="Normalny"/>
+    <w:next w:val="Normalny"/>
+    <w:link w:val="Nagwek2Znak"/>
     <w:uiPriority w:val="9"/>
     <w:semiHidden/>
     <w:unhideWhenUsed/>
@@ -5181,11 +5313,11 @@
       <w:szCs w:val="32"/>
     </w:rPr>
   </w:style>
-  <w:style w:type="paragraph" w:styleId="Heading3">
+  <w:style w:type="paragraph" w:styleId="Nagwek3">
     <w:name w:val="heading 3"/>
-    <w:basedOn w:val="Normal"/>
-    <w:next w:val="Normal"/>
-    <w:link w:val="Heading3Char"/>
+    <w:basedOn w:val="Normalny"/>
+    <w:next w:val="Normalny"/>
+    <w:link w:val="Nagwek3Znak"/>
     <w:uiPriority w:val="9"/>
     <w:semiHidden/>
     <w:unhideWhenUsed/>
@@ -5204,11 +5336,11 @@
       <w:szCs w:val="28"/>
     </w:rPr>
   </w:style>
-  <w:style w:type="paragraph" w:styleId="Heading4">
+  <w:style w:type="paragraph" w:styleId="Nagwek4">
     <w:name w:val="heading 4"/>
-    <w:basedOn w:val="Normal"/>
-    <w:next w:val="Normal"/>
-    <w:link w:val="Heading4Char"/>
+    <w:basedOn w:val="Normalny"/>
+    <w:next w:val="Normalny"/>
+    <w:link w:val="Nagwek4Znak"/>
     <w:uiPriority w:val="9"/>
     <w:semiHidden/>
     <w:unhideWhenUsed/>
@@ -5227,11 +5359,11 @@
       <w:color w:val="2F5496" w:themeColor="accent1" w:themeShade="BF"/>
     </w:rPr>
   </w:style>
-  <w:style w:type="paragraph" w:styleId="Heading5">
+  <w:style w:type="paragraph" w:styleId="Nagwek5">
     <w:name w:val="heading 5"/>
-    <w:basedOn w:val="Normal"/>
-    <w:next w:val="Normal"/>
-    <w:link w:val="Heading5Char"/>
+    <w:basedOn w:val="Normalny"/>
+    <w:next w:val="Normalny"/>
+    <w:link w:val="Nagwek5Znak"/>
     <w:uiPriority w:val="9"/>
     <w:semiHidden/>
     <w:unhideWhenUsed/>
@@ -5248,11 +5380,11 @@
       <w:color w:val="2F5496" w:themeColor="accent1" w:themeShade="BF"/>
     </w:rPr>
   </w:style>
-  <w:style w:type="paragraph" w:styleId="Heading6">
+  <w:style w:type="paragraph" w:styleId="Nagwek6">
     <w:name w:val="heading 6"/>
-    <w:basedOn w:val="Normal"/>
-    <w:next w:val="Normal"/>
-    <w:link w:val="Heading6Char"/>
+    <w:basedOn w:val="Normalny"/>
+    <w:next w:val="Normalny"/>
+    <w:link w:val="Nagwek6Znak"/>
     <w:uiPriority w:val="9"/>
     <w:semiHidden/>
     <w:unhideWhenUsed/>
@@ -5271,11 +5403,11 @@
       <w:color w:val="595959" w:themeColor="text1" w:themeTint="A6"/>
     </w:rPr>
   </w:style>
-  <w:style w:type="paragraph" w:styleId="Heading7">
+  <w:style w:type="paragraph" w:styleId="Nagwek7">
     <w:name w:val="heading 7"/>
-    <w:basedOn w:val="Normal"/>
-    <w:next w:val="Normal"/>
-    <w:link w:val="Heading7Char"/>
+    <w:basedOn w:val="Normalny"/>
+    <w:next w:val="Normalny"/>
+    <w:link w:val="Nagwek7Znak"/>
     <w:uiPriority w:val="9"/>
     <w:semiHidden/>
     <w:unhideWhenUsed/>
@@ -5292,11 +5424,11 @@
       <w:color w:val="595959" w:themeColor="text1" w:themeTint="A6"/>
     </w:rPr>
   </w:style>
-  <w:style w:type="paragraph" w:styleId="Heading8">
+  <w:style w:type="paragraph" w:styleId="Nagwek8">
     <w:name w:val="heading 8"/>
-    <w:basedOn w:val="Normal"/>
-    <w:next w:val="Normal"/>
-    <w:link w:val="Heading8Char"/>
+    <w:basedOn w:val="Normalny"/>
+    <w:next w:val="Normalny"/>
+    <w:link w:val="Nagwek8Znak"/>
     <w:uiPriority w:val="9"/>
     <w:semiHidden/>
     <w:unhideWhenUsed/>
@@ -5315,11 +5447,11 @@
       <w:color w:val="272727" w:themeColor="text1" w:themeTint="D8"/>
     </w:rPr>
   </w:style>
-  <w:style w:type="paragraph" w:styleId="Heading9">
+  <w:style w:type="paragraph" w:styleId="Nagwek9">
     <w:name w:val="heading 9"/>
-    <w:basedOn w:val="Normal"/>
-    <w:next w:val="Normal"/>
-    <w:link w:val="Heading9Char"/>
+    <w:basedOn w:val="Normalny"/>
+    <w:next w:val="Normalny"/>
+    <w:link w:val="Nagwek9Znak"/>
     <w:uiPriority w:val="9"/>
     <w:semiHidden/>
     <w:unhideWhenUsed/>
@@ -5336,13 +5468,13 @@
       <w:color w:val="272727" w:themeColor="text1" w:themeTint="D8"/>
     </w:rPr>
   </w:style>
-  <w:style w:type="character" w:default="1" w:styleId="DefaultParagraphFont">
+  <w:style w:type="character" w:default="1" w:styleId="Domylnaczcionkaakapitu">
     <w:name w:val="Default Paragraph Font"/>
     <w:uiPriority w:val="1"/>
     <w:semiHidden/>
     <w:unhideWhenUsed/>
   </w:style>
-  <w:style w:type="table" w:default="1" w:styleId="TableNormal">
+  <w:style w:type="table" w:default="1" w:styleId="Standardowy">
     <w:name w:val="Normal Table"/>
     <w:uiPriority w:val="99"/>
     <w:semiHidden/>
@@ -5357,16 +5489,16 @@
       </w:tblCellMar>
     </w:tblPr>
   </w:style>
-  <w:style w:type="numbering" w:default="1" w:styleId="NoList">
+  <w:style w:type="numbering" w:default="1" w:styleId="Bezlisty">
     <w:name w:val="No List"/>
     <w:uiPriority w:val="99"/>
     <w:semiHidden/>
     <w:unhideWhenUsed/>
   </w:style>
-  <w:style w:type="character" w:customStyle="1" w:styleId="Heading1Char">
-    <w:name w:val="Heading 1 Char"/>
-    <w:basedOn w:val="DefaultParagraphFont"/>
-    <w:link w:val="Heading1"/>
+  <w:style w:type="character" w:customStyle="1" w:styleId="Nagwek1Znak">
+    <w:name w:val="Nagłówek 1 Znak"/>
+    <w:basedOn w:val="Domylnaczcionkaakapitu"/>
+    <w:link w:val="Nagwek1"/>
     <w:uiPriority w:val="9"/>
     <w:rsid w:val="0048650E"/>
     <w:rPr>
@@ -5376,10 +5508,10 @@
       <w:szCs w:val="40"/>
     </w:rPr>
   </w:style>
-  <w:style w:type="character" w:customStyle="1" w:styleId="Heading2Char">
-    <w:name w:val="Heading 2 Char"/>
-    <w:basedOn w:val="DefaultParagraphFont"/>
-    <w:link w:val="Heading2"/>
+  <w:style w:type="character" w:customStyle="1" w:styleId="Nagwek2Znak">
+    <w:name w:val="Nagłówek 2 Znak"/>
+    <w:basedOn w:val="Domylnaczcionkaakapitu"/>
+    <w:link w:val="Nagwek2"/>
     <w:uiPriority w:val="9"/>
     <w:semiHidden/>
     <w:rsid w:val="0048650E"/>
@@ -5390,10 +5522,10 @@
       <w:szCs w:val="32"/>
     </w:rPr>
   </w:style>
-  <w:style w:type="character" w:customStyle="1" w:styleId="Heading3Char">
-    <w:name w:val="Heading 3 Char"/>
-    <w:basedOn w:val="DefaultParagraphFont"/>
-    <w:link w:val="Heading3"/>
+  <w:style w:type="character" w:customStyle="1" w:styleId="Nagwek3Znak">
+    <w:name w:val="Nagłówek 3 Znak"/>
+    <w:basedOn w:val="Domylnaczcionkaakapitu"/>
+    <w:link w:val="Nagwek3"/>
     <w:uiPriority w:val="9"/>
     <w:semiHidden/>
     <w:rsid w:val="0048650E"/>
@@ -5404,10 +5536,10 @@
       <w:szCs w:val="28"/>
     </w:rPr>
   </w:style>
-  <w:style w:type="character" w:customStyle="1" w:styleId="Heading4Char">
-    <w:name w:val="Heading 4 Char"/>
-    <w:basedOn w:val="DefaultParagraphFont"/>
-    <w:link w:val="Heading4"/>
+  <w:style w:type="character" w:customStyle="1" w:styleId="Nagwek4Znak">
+    <w:name w:val="Nagłówek 4 Znak"/>
+    <w:basedOn w:val="Domylnaczcionkaakapitu"/>
+    <w:link w:val="Nagwek4"/>
     <w:uiPriority w:val="9"/>
     <w:semiHidden/>
     <w:rsid w:val="0048650E"/>
@@ -5418,10 +5550,10 @@
       <w:color w:val="2F5496" w:themeColor="accent1" w:themeShade="BF"/>
     </w:rPr>
   </w:style>
-  <w:style w:type="character" w:customStyle="1" w:styleId="Heading5Char">
-    <w:name w:val="Heading 5 Char"/>
-    <w:basedOn w:val="DefaultParagraphFont"/>
-    <w:link w:val="Heading5"/>
+  <w:style w:type="character" w:customStyle="1" w:styleId="Nagwek5Znak">
+    <w:name w:val="Nagłówek 5 Znak"/>
+    <w:basedOn w:val="Domylnaczcionkaakapitu"/>
+    <w:link w:val="Nagwek5"/>
     <w:uiPriority w:val="9"/>
     <w:semiHidden/>
     <w:rsid w:val="0048650E"/>
@@ -5430,10 +5562,10 @@
       <w:color w:val="2F5496" w:themeColor="accent1" w:themeShade="BF"/>
     </w:rPr>
   </w:style>
-  <w:style w:type="character" w:customStyle="1" w:styleId="Heading6Char">
-    <w:name w:val="Heading 6 Char"/>
-    <w:basedOn w:val="DefaultParagraphFont"/>
-    <w:link w:val="Heading6"/>
+  <w:style w:type="character" w:customStyle="1" w:styleId="Nagwek6Znak">
+    <w:name w:val="Nagłówek 6 Znak"/>
+    <w:basedOn w:val="Domylnaczcionkaakapitu"/>
+    <w:link w:val="Nagwek6"/>
     <w:uiPriority w:val="9"/>
     <w:semiHidden/>
     <w:rsid w:val="0048650E"/>
@@ -5444,10 +5576,10 @@
       <w:color w:val="595959" w:themeColor="text1" w:themeTint="A6"/>
     </w:rPr>
   </w:style>
-  <w:style w:type="character" w:customStyle="1" w:styleId="Heading7Char">
-    <w:name w:val="Heading 7 Char"/>
-    <w:basedOn w:val="DefaultParagraphFont"/>
-    <w:link w:val="Heading7"/>
+  <w:style w:type="character" w:customStyle="1" w:styleId="Nagwek7Znak">
+    <w:name w:val="Nagłówek 7 Znak"/>
+    <w:basedOn w:val="Domylnaczcionkaakapitu"/>
+    <w:link w:val="Nagwek7"/>
     <w:uiPriority w:val="9"/>
     <w:semiHidden/>
     <w:rsid w:val="0048650E"/>
@@ -5456,10 +5588,10 @@
       <w:color w:val="595959" w:themeColor="text1" w:themeTint="A6"/>
     </w:rPr>
   </w:style>
-  <w:style w:type="character" w:customStyle="1" w:styleId="Heading8Char">
-    <w:name w:val="Heading 8 Char"/>
-    <w:basedOn w:val="DefaultParagraphFont"/>
-    <w:link w:val="Heading8"/>
+  <w:style w:type="character" w:customStyle="1" w:styleId="Nagwek8Znak">
+    <w:name w:val="Nagłówek 8 Znak"/>
+    <w:basedOn w:val="Domylnaczcionkaakapitu"/>
+    <w:link w:val="Nagwek8"/>
     <w:uiPriority w:val="9"/>
     <w:semiHidden/>
     <w:rsid w:val="0048650E"/>
@@ -5470,10 +5602,10 @@
       <w:color w:val="272727" w:themeColor="text1" w:themeTint="D8"/>
     </w:rPr>
   </w:style>
-  <w:style w:type="character" w:customStyle="1" w:styleId="Heading9Char">
-    <w:name w:val="Heading 9 Char"/>
-    <w:basedOn w:val="DefaultParagraphFont"/>
-    <w:link w:val="Heading9"/>
+  <w:style w:type="character" w:customStyle="1" w:styleId="Nagwek9Znak">
+    <w:name w:val="Nagłówek 9 Znak"/>
+    <w:basedOn w:val="Domylnaczcionkaakapitu"/>
+    <w:link w:val="Nagwek9"/>
     <w:uiPriority w:val="9"/>
     <w:semiHidden/>
     <w:rsid w:val="0048650E"/>
@@ -5482,11 +5614,11 @@
       <w:color w:val="272727" w:themeColor="text1" w:themeTint="D8"/>
     </w:rPr>
   </w:style>
-  <w:style w:type="paragraph" w:styleId="Title">
+  <w:style w:type="paragraph" w:styleId="Tytu">
     <w:name w:val="Title"/>
-    <w:basedOn w:val="Normal"/>
-    <w:next w:val="Normal"/>
-    <w:link w:val="TitleChar"/>
+    <w:basedOn w:val="Normalny"/>
+    <w:next w:val="Normalny"/>
+    <w:link w:val="TytuZnak"/>
     <w:uiPriority w:val="10"/>
     <w:qFormat/>
     <w:rsid w:val="0048650E"/>
@@ -5502,10 +5634,10 @@
       <w:szCs w:val="56"/>
     </w:rPr>
   </w:style>
-  <w:style w:type="character" w:customStyle="1" w:styleId="TitleChar">
-    <w:name w:val="Title Char"/>
-    <w:basedOn w:val="DefaultParagraphFont"/>
-    <w:link w:val="Title"/>
+  <w:style w:type="character" w:customStyle="1" w:styleId="TytuZnak">
+    <w:name w:val="Tytuł Znak"/>
+    <w:basedOn w:val="Domylnaczcionkaakapitu"/>
+    <w:link w:val="Tytu"/>
     <w:uiPriority w:val="10"/>
     <w:rsid w:val="0048650E"/>
     <w:rPr>
@@ -5516,11 +5648,11 @@
       <w:szCs w:val="56"/>
     </w:rPr>
   </w:style>
-  <w:style w:type="paragraph" w:styleId="Subtitle">
+  <w:style w:type="paragraph" w:styleId="Podtytu">
     <w:name w:val="Subtitle"/>
-    <w:basedOn w:val="Normal"/>
-    <w:next w:val="Normal"/>
-    <w:link w:val="SubtitleChar"/>
+    <w:basedOn w:val="Normalny"/>
+    <w:next w:val="Normalny"/>
+    <w:link w:val="PodtytuZnak"/>
     <w:uiPriority w:val="11"/>
     <w:qFormat/>
     <w:rsid w:val="0048650E"/>
@@ -5537,10 +5669,10 @@
       <w:szCs w:val="28"/>
     </w:rPr>
   </w:style>
-  <w:style w:type="character" w:customStyle="1" w:styleId="SubtitleChar">
-    <w:name w:val="Subtitle Char"/>
-    <w:basedOn w:val="DefaultParagraphFont"/>
-    <w:link w:val="Subtitle"/>
+  <w:style w:type="character" w:customStyle="1" w:styleId="PodtytuZnak">
+    <w:name w:val="Podtytuł Znak"/>
+    <w:basedOn w:val="Domylnaczcionkaakapitu"/>
+    <w:link w:val="Podtytu"/>
     <w:uiPriority w:val="11"/>
     <w:rsid w:val="0048650E"/>
     <w:rPr>
@@ -5551,11 +5683,11 @@
       <w:szCs w:val="28"/>
     </w:rPr>
   </w:style>
-  <w:style w:type="paragraph" w:styleId="Quote">
+  <w:style w:type="paragraph" w:styleId="Cytat">
     <w:name w:val="Quote"/>
-    <w:basedOn w:val="Normal"/>
-    <w:next w:val="Normal"/>
-    <w:link w:val="QuoteChar"/>
+    <w:basedOn w:val="Normalny"/>
+    <w:next w:val="Normalny"/>
+    <w:link w:val="CytatZnak"/>
     <w:uiPriority w:val="29"/>
     <w:qFormat/>
     <w:rsid w:val="0048650E"/>
@@ -5569,10 +5701,10 @@
       <w:color w:val="404040" w:themeColor="text1" w:themeTint="BF"/>
     </w:rPr>
   </w:style>
-  <w:style w:type="character" w:customStyle="1" w:styleId="QuoteChar">
-    <w:name w:val="Quote Char"/>
-    <w:basedOn w:val="DefaultParagraphFont"/>
-    <w:link w:val="Quote"/>
+  <w:style w:type="character" w:customStyle="1" w:styleId="CytatZnak">
+    <w:name w:val="Cytat Znak"/>
+    <w:basedOn w:val="Domylnaczcionkaakapitu"/>
+    <w:link w:val="Cytat"/>
     <w:uiPriority w:val="29"/>
     <w:rsid w:val="0048650E"/>
     <w:rPr>
@@ -5581,9 +5713,9 @@
       <w:color w:val="404040" w:themeColor="text1" w:themeTint="BF"/>
     </w:rPr>
   </w:style>
-  <w:style w:type="paragraph" w:styleId="ListParagraph">
+  <w:style w:type="paragraph" w:styleId="Akapitzlist">
     <w:name w:val="List Paragraph"/>
-    <w:basedOn w:val="Normal"/>
+    <w:basedOn w:val="Normalny"/>
     <w:uiPriority w:val="34"/>
     <w:qFormat/>
     <w:rsid w:val="0048650E"/>
@@ -5592,9 +5724,9 @@
       <w:contextualSpacing/>
     </w:pPr>
   </w:style>
-  <w:style w:type="character" w:styleId="IntenseEmphasis">
+  <w:style w:type="character" w:styleId="Wyrnienieintensywne">
     <w:name w:val="Intense Emphasis"/>
-    <w:basedOn w:val="DefaultParagraphFont"/>
+    <w:basedOn w:val="Domylnaczcionkaakapitu"/>
     <w:uiPriority w:val="21"/>
     <w:qFormat/>
     <w:rsid w:val="0048650E"/>
@@ -5604,11 +5736,11 @@
       <w:color w:val="2F5496" w:themeColor="accent1" w:themeShade="BF"/>
     </w:rPr>
   </w:style>
-  <w:style w:type="paragraph" w:styleId="IntenseQuote">
+  <w:style w:type="paragraph" w:styleId="Cytatintensywny">
     <w:name w:val="Intense Quote"/>
-    <w:basedOn w:val="Normal"/>
-    <w:next w:val="Normal"/>
-    <w:link w:val="IntenseQuoteChar"/>
+    <w:basedOn w:val="Normalny"/>
+    <w:next w:val="Normalny"/>
+    <w:link w:val="CytatintensywnyZnak"/>
     <w:uiPriority w:val="30"/>
     <w:qFormat/>
     <w:rsid w:val="0048650E"/>
@@ -5627,10 +5759,10 @@
       <w:color w:val="2F5496" w:themeColor="accent1" w:themeShade="BF"/>
     </w:rPr>
   </w:style>
-  <w:style w:type="character" w:customStyle="1" w:styleId="IntenseQuoteChar">
-    <w:name w:val="Intense Quote Char"/>
-    <w:basedOn w:val="DefaultParagraphFont"/>
-    <w:link w:val="IntenseQuote"/>
+  <w:style w:type="character" w:customStyle="1" w:styleId="CytatintensywnyZnak">
+    <w:name w:val="Cytat intensywny Znak"/>
+    <w:basedOn w:val="Domylnaczcionkaakapitu"/>
+    <w:link w:val="Cytatintensywny"/>
     <w:uiPriority w:val="30"/>
     <w:rsid w:val="0048650E"/>
     <w:rPr>
@@ -5639,9 +5771,9 @@
       <w:color w:val="2F5496" w:themeColor="accent1" w:themeShade="BF"/>
     </w:rPr>
   </w:style>
-  <w:style w:type="character" w:styleId="IntenseReference">
+  <w:style w:type="character" w:styleId="Odwoanieintensywne">
     <w:name w:val="Intense Reference"/>
-    <w:basedOn w:val="DefaultParagraphFont"/>
+    <w:basedOn w:val="Domylnaczcionkaakapitu"/>
     <w:uiPriority w:val="32"/>
     <w:qFormat/>
     <w:rsid w:val="0048650E"/>
@@ -5653,10 +5785,10 @@
       <w:spacing w:val="5"/>
     </w:rPr>
   </w:style>
-  <w:style w:type="paragraph" w:styleId="Caption">
+  <w:style w:type="paragraph" w:styleId="Legenda">
     <w:name w:val="caption"/>
-    <w:basedOn w:val="Normal"/>
-    <w:next w:val="Normal"/>
+    <w:basedOn w:val="Normalny"/>
+    <w:next w:val="Normalny"/>
     <w:uiPriority w:val="35"/>
     <w:unhideWhenUsed/>
     <w:qFormat/>
@@ -5672,9 +5804,9 @@
       <w:szCs w:val="18"/>
     </w:rPr>
   </w:style>
-  <w:style w:type="character" w:styleId="Strong">
+  <w:style w:type="character" w:styleId="Pogrubienie">
     <w:name w:val="Strong"/>
-    <w:basedOn w:val="DefaultParagraphFont"/>
+    <w:basedOn w:val="Domylnaczcionkaakapitu"/>
     <w:uiPriority w:val="22"/>
     <w:qFormat/>
     <w:rsid w:val="0048650E"/>

</xml_diff>